<commit_message>
Update David Zuvic- Proizvodnja.docx
</commit_message>
<xml_diff>
--- a/ZeEditovanje/David Zuvic- Proizvodnja.docx
+++ b/ZeEditovanje/David Zuvic- Proizvodnja.docx
@@ -15,7 +15,7 @@
           <w:lang w:val="en-US"/>
         </w:rPr>
         <w:drawing>
-          <wp:inline distT="0" distB="0" distL="0" distR="0">
+          <wp:inline distT="0" distB="0" distL="0" distR="0" wp14:anchorId="2EEF6BD6" wp14:editId="3208B048">
             <wp:extent cx="3663696" cy="798576"/>
             <wp:effectExtent l="0" t="0" r="0" b="1905"/>
             <wp:docPr id="1" name="Picture 1"/>
@@ -339,7 +339,7 @@
       <w:pPr>
         <w:pStyle w:val="Heading1"/>
       </w:pPr>
-      <w:bookmarkStart w:id="0" w:name="_Toc131427396"/>
+      <w:bookmarkStart w:id="0" w:name="_Toc131920127"/>
       <w:r>
         <w:lastRenderedPageBreak/>
         <w:t>Садржај</w:t>
@@ -414,7 +414,7 @@
             </w:rPr>
             <w:fldChar w:fldCharType="separate"/>
           </w:r>
-          <w:hyperlink w:anchor="_Toc131427396" w:history="1">
+          <w:hyperlink w:anchor="_Toc131920127" w:history="1">
             <w:r>
               <w:rPr>
                 <w:rStyle w:val="Hyperlink"/>
@@ -441,7 +441,7 @@
                 <w:noProof/>
                 <w:webHidden/>
               </w:rPr>
-              <w:instrText xml:space="preserve"> PAGEREF _Toc131427396 \h </w:instrText>
+              <w:instrText xml:space="preserve"> PAGEREF _Toc131920127 \h </w:instrText>
             </w:r>
             <w:r>
               <w:rPr>
@@ -462,6 +462,1071 @@
                 <w:webHidden/>
               </w:rPr>
               <w:t>2</w:t>
+            </w:r>
+            <w:r>
+              <w:rPr>
+                <w:noProof/>
+                <w:webHidden/>
+              </w:rPr>
+              <w:fldChar w:fldCharType="end"/>
+            </w:r>
+          </w:hyperlink>
+        </w:p>
+        <w:p>
+          <w:pPr>
+            <w:pStyle w:val="TOC1"/>
+            <w:tabs>
+              <w:tab w:val="right" w:leader="dot" w:pos="9629"/>
+            </w:tabs>
+            <w:rPr>
+              <w:rFonts w:asciiTheme="minorHAnsi" w:eastAsiaTheme="minorEastAsia" w:hAnsiTheme="minorHAnsi"/>
+              <w:noProof/>
+              <w:sz w:val="22"/>
+              <w:lang w:val="en-US"/>
+            </w:rPr>
+          </w:pPr>
+          <w:hyperlink w:anchor="_Toc131920128" w:history="1">
+            <w:r>
+              <w:rPr>
+                <w:rStyle w:val="Hyperlink"/>
+                <w:noProof/>
+              </w:rPr>
+              <w:t>УВОД</w:t>
+            </w:r>
+            <w:r>
+              <w:rPr>
+                <w:noProof/>
+                <w:webHidden/>
+              </w:rPr>
+              <w:tab/>
+            </w:r>
+            <w:r>
+              <w:rPr>
+                <w:noProof/>
+                <w:webHidden/>
+              </w:rPr>
+              <w:fldChar w:fldCharType="begin"/>
+            </w:r>
+            <w:r>
+              <w:rPr>
+                <w:noProof/>
+                <w:webHidden/>
+              </w:rPr>
+              <w:instrText xml:space="preserve"> PAGEREF _Toc131920128 \h </w:instrText>
+            </w:r>
+            <w:r>
+              <w:rPr>
+                <w:noProof/>
+                <w:webHidden/>
+              </w:rPr>
+            </w:r>
+            <w:r>
+              <w:rPr>
+                <w:noProof/>
+                <w:webHidden/>
+              </w:rPr>
+              <w:fldChar w:fldCharType="separate"/>
+            </w:r>
+            <w:r>
+              <w:rPr>
+                <w:noProof/>
+                <w:webHidden/>
+              </w:rPr>
+              <w:t>3</w:t>
+            </w:r>
+            <w:r>
+              <w:rPr>
+                <w:noProof/>
+                <w:webHidden/>
+              </w:rPr>
+              <w:fldChar w:fldCharType="end"/>
+            </w:r>
+          </w:hyperlink>
+        </w:p>
+        <w:p>
+          <w:pPr>
+            <w:pStyle w:val="TOC1"/>
+            <w:tabs>
+              <w:tab w:val="right" w:leader="dot" w:pos="9629"/>
+            </w:tabs>
+            <w:rPr>
+              <w:rFonts w:asciiTheme="minorHAnsi" w:eastAsiaTheme="minorEastAsia" w:hAnsiTheme="minorHAnsi"/>
+              <w:noProof/>
+              <w:sz w:val="22"/>
+              <w:lang w:val="en-US"/>
+            </w:rPr>
+          </w:pPr>
+          <w:hyperlink w:anchor="_Toc131920129" w:history="1">
+            <w:r>
+              <w:rPr>
+                <w:rStyle w:val="Hyperlink"/>
+                <w:noProof/>
+              </w:rPr>
+              <w:t>ОПЕРАТИВНО ПЛАНИРАЊЕ И ТЕРМИНИРАЊЕ</w:t>
+            </w:r>
+            <w:r>
+              <w:rPr>
+                <w:noProof/>
+                <w:webHidden/>
+              </w:rPr>
+              <w:tab/>
+            </w:r>
+            <w:r>
+              <w:rPr>
+                <w:noProof/>
+                <w:webHidden/>
+              </w:rPr>
+              <w:fldChar w:fldCharType="begin"/>
+            </w:r>
+            <w:r>
+              <w:rPr>
+                <w:noProof/>
+                <w:webHidden/>
+              </w:rPr>
+              <w:instrText xml:space="preserve"> PAGEREF _Toc131920129 \h </w:instrText>
+            </w:r>
+            <w:r>
+              <w:rPr>
+                <w:noProof/>
+                <w:webHidden/>
+              </w:rPr>
+            </w:r>
+            <w:r>
+              <w:rPr>
+                <w:noProof/>
+                <w:webHidden/>
+              </w:rPr>
+              <w:fldChar w:fldCharType="separate"/>
+            </w:r>
+            <w:r>
+              <w:rPr>
+                <w:noProof/>
+                <w:webHidden/>
+              </w:rPr>
+              <w:t>3</w:t>
+            </w:r>
+            <w:r>
+              <w:rPr>
+                <w:noProof/>
+                <w:webHidden/>
+              </w:rPr>
+              <w:fldChar w:fldCharType="end"/>
+            </w:r>
+          </w:hyperlink>
+        </w:p>
+        <w:p>
+          <w:pPr>
+            <w:pStyle w:val="TOC2"/>
+            <w:tabs>
+              <w:tab w:val="right" w:leader="dot" w:pos="9629"/>
+            </w:tabs>
+            <w:rPr>
+              <w:rFonts w:asciiTheme="minorHAnsi" w:eastAsiaTheme="minorEastAsia" w:hAnsiTheme="minorHAnsi"/>
+              <w:noProof/>
+              <w:sz w:val="22"/>
+              <w:lang w:val="en-US"/>
+            </w:rPr>
+          </w:pPr>
+          <w:hyperlink w:anchor="_Toc131920130" w:history="1">
+            <w:r>
+              <w:rPr>
+                <w:rStyle w:val="Hyperlink"/>
+                <w:noProof/>
+              </w:rPr>
+              <w:t>Оперативно планирање</w:t>
+            </w:r>
+            <w:r>
+              <w:rPr>
+                <w:noProof/>
+                <w:webHidden/>
+              </w:rPr>
+              <w:tab/>
+            </w:r>
+            <w:r>
+              <w:rPr>
+                <w:noProof/>
+                <w:webHidden/>
+              </w:rPr>
+              <w:fldChar w:fldCharType="begin"/>
+            </w:r>
+            <w:r>
+              <w:rPr>
+                <w:noProof/>
+                <w:webHidden/>
+              </w:rPr>
+              <w:instrText xml:space="preserve"> PAGEREF _Toc131920130 \h </w:instrText>
+            </w:r>
+            <w:r>
+              <w:rPr>
+                <w:noProof/>
+                <w:webHidden/>
+              </w:rPr>
+            </w:r>
+            <w:r>
+              <w:rPr>
+                <w:noProof/>
+                <w:webHidden/>
+              </w:rPr>
+              <w:fldChar w:fldCharType="separate"/>
+            </w:r>
+            <w:r>
+              <w:rPr>
+                <w:noProof/>
+                <w:webHidden/>
+              </w:rPr>
+              <w:t>3</w:t>
+            </w:r>
+            <w:r>
+              <w:rPr>
+                <w:noProof/>
+                <w:webHidden/>
+              </w:rPr>
+              <w:fldChar w:fldCharType="end"/>
+            </w:r>
+          </w:hyperlink>
+        </w:p>
+        <w:p>
+          <w:pPr>
+            <w:pStyle w:val="TOC2"/>
+            <w:tabs>
+              <w:tab w:val="right" w:leader="dot" w:pos="9629"/>
+            </w:tabs>
+            <w:rPr>
+              <w:rFonts w:asciiTheme="minorHAnsi" w:eastAsiaTheme="minorEastAsia" w:hAnsiTheme="minorHAnsi"/>
+              <w:noProof/>
+              <w:sz w:val="22"/>
+              <w:lang w:val="en-US"/>
+            </w:rPr>
+          </w:pPr>
+          <w:hyperlink w:anchor="_Toc131920131" w:history="1">
+            <w:r>
+              <w:rPr>
+                <w:rStyle w:val="Hyperlink"/>
+                <w:noProof/>
+              </w:rPr>
+              <w:t>Терминирање производње</w:t>
+            </w:r>
+            <w:r>
+              <w:rPr>
+                <w:noProof/>
+                <w:webHidden/>
+              </w:rPr>
+              <w:tab/>
+            </w:r>
+            <w:r>
+              <w:rPr>
+                <w:noProof/>
+                <w:webHidden/>
+              </w:rPr>
+              <w:fldChar w:fldCharType="begin"/>
+            </w:r>
+            <w:r>
+              <w:rPr>
+                <w:noProof/>
+                <w:webHidden/>
+              </w:rPr>
+              <w:instrText xml:space="preserve"> PAGEREF _Toc131920131 \h </w:instrText>
+            </w:r>
+            <w:r>
+              <w:rPr>
+                <w:noProof/>
+                <w:webHidden/>
+              </w:rPr>
+            </w:r>
+            <w:r>
+              <w:rPr>
+                <w:noProof/>
+                <w:webHidden/>
+              </w:rPr>
+              <w:fldChar w:fldCharType="separate"/>
+            </w:r>
+            <w:r>
+              <w:rPr>
+                <w:noProof/>
+                <w:webHidden/>
+              </w:rPr>
+              <w:t>3</w:t>
+            </w:r>
+            <w:r>
+              <w:rPr>
+                <w:noProof/>
+                <w:webHidden/>
+              </w:rPr>
+              <w:fldChar w:fldCharType="end"/>
+            </w:r>
+          </w:hyperlink>
+        </w:p>
+        <w:p>
+          <w:pPr>
+            <w:pStyle w:val="TOC2"/>
+            <w:tabs>
+              <w:tab w:val="right" w:leader="dot" w:pos="9629"/>
+            </w:tabs>
+            <w:rPr>
+              <w:rFonts w:asciiTheme="minorHAnsi" w:eastAsiaTheme="minorEastAsia" w:hAnsiTheme="minorHAnsi"/>
+              <w:noProof/>
+              <w:sz w:val="22"/>
+              <w:lang w:val="en-US"/>
+            </w:rPr>
+          </w:pPr>
+          <w:hyperlink w:anchor="_Toc131920132" w:history="1">
+            <w:r>
+              <w:rPr>
+                <w:rStyle w:val="Hyperlink"/>
+                <w:noProof/>
+              </w:rPr>
+              <w:t>Распоред производње</w:t>
+            </w:r>
+            <w:r>
+              <w:rPr>
+                <w:noProof/>
+                <w:webHidden/>
+              </w:rPr>
+              <w:tab/>
+            </w:r>
+            <w:r>
+              <w:rPr>
+                <w:noProof/>
+                <w:webHidden/>
+              </w:rPr>
+              <w:fldChar w:fldCharType="begin"/>
+            </w:r>
+            <w:r>
+              <w:rPr>
+                <w:noProof/>
+                <w:webHidden/>
+              </w:rPr>
+              <w:instrText xml:space="preserve"> PAGEREF _Toc131920132 \h </w:instrText>
+            </w:r>
+            <w:r>
+              <w:rPr>
+                <w:noProof/>
+                <w:webHidden/>
+              </w:rPr>
+            </w:r>
+            <w:r>
+              <w:rPr>
+                <w:noProof/>
+                <w:webHidden/>
+              </w:rPr>
+              <w:fldChar w:fldCharType="separate"/>
+            </w:r>
+            <w:r>
+              <w:rPr>
+                <w:noProof/>
+                <w:webHidden/>
+              </w:rPr>
+              <w:t>3</w:t>
+            </w:r>
+            <w:r>
+              <w:rPr>
+                <w:noProof/>
+                <w:webHidden/>
+              </w:rPr>
+              <w:fldChar w:fldCharType="end"/>
+            </w:r>
+          </w:hyperlink>
+        </w:p>
+        <w:p>
+          <w:pPr>
+            <w:pStyle w:val="TOC1"/>
+            <w:tabs>
+              <w:tab w:val="right" w:leader="dot" w:pos="9629"/>
+            </w:tabs>
+            <w:rPr>
+              <w:rFonts w:asciiTheme="minorHAnsi" w:eastAsiaTheme="minorEastAsia" w:hAnsiTheme="minorHAnsi"/>
+              <w:noProof/>
+              <w:sz w:val="22"/>
+              <w:lang w:val="en-US"/>
+            </w:rPr>
+          </w:pPr>
+          <w:hyperlink w:anchor="_Toc131920133" w:history="1">
+            <w:r>
+              <w:rPr>
+                <w:rStyle w:val="Hyperlink"/>
+                <w:noProof/>
+              </w:rPr>
+              <w:t>ПРОВЕРА И ТЕСТИРАЊЕ ГОТОВИХ ПРОИЗВОДА</w:t>
+            </w:r>
+            <w:r>
+              <w:rPr>
+                <w:noProof/>
+                <w:webHidden/>
+              </w:rPr>
+              <w:tab/>
+            </w:r>
+            <w:r>
+              <w:rPr>
+                <w:noProof/>
+                <w:webHidden/>
+              </w:rPr>
+              <w:fldChar w:fldCharType="begin"/>
+            </w:r>
+            <w:r>
+              <w:rPr>
+                <w:noProof/>
+                <w:webHidden/>
+              </w:rPr>
+              <w:instrText xml:space="preserve"> PAGEREF _Toc131920133 \h </w:instrText>
+            </w:r>
+            <w:r>
+              <w:rPr>
+                <w:noProof/>
+                <w:webHidden/>
+              </w:rPr>
+            </w:r>
+            <w:r>
+              <w:rPr>
+                <w:noProof/>
+                <w:webHidden/>
+              </w:rPr>
+              <w:fldChar w:fldCharType="separate"/>
+            </w:r>
+            <w:r>
+              <w:rPr>
+                <w:noProof/>
+                <w:webHidden/>
+              </w:rPr>
+              <w:t>4</w:t>
+            </w:r>
+            <w:r>
+              <w:rPr>
+                <w:noProof/>
+                <w:webHidden/>
+              </w:rPr>
+              <w:fldChar w:fldCharType="end"/>
+            </w:r>
+          </w:hyperlink>
+        </w:p>
+        <w:p>
+          <w:pPr>
+            <w:pStyle w:val="TOC2"/>
+            <w:tabs>
+              <w:tab w:val="right" w:leader="dot" w:pos="9629"/>
+            </w:tabs>
+            <w:rPr>
+              <w:rFonts w:asciiTheme="minorHAnsi" w:eastAsiaTheme="minorEastAsia" w:hAnsiTheme="minorHAnsi"/>
+              <w:noProof/>
+              <w:sz w:val="22"/>
+              <w:lang w:val="en-US"/>
+            </w:rPr>
+          </w:pPr>
+          <w:hyperlink w:anchor="_Toc131920134" w:history="1">
+            <w:r>
+              <w:rPr>
+                <w:rStyle w:val="Hyperlink"/>
+                <w:noProof/>
+              </w:rPr>
+              <w:t>Провера готових производа</w:t>
+            </w:r>
+            <w:r>
+              <w:rPr>
+                <w:noProof/>
+                <w:webHidden/>
+              </w:rPr>
+              <w:tab/>
+            </w:r>
+            <w:r>
+              <w:rPr>
+                <w:noProof/>
+                <w:webHidden/>
+              </w:rPr>
+              <w:fldChar w:fldCharType="begin"/>
+            </w:r>
+            <w:r>
+              <w:rPr>
+                <w:noProof/>
+                <w:webHidden/>
+              </w:rPr>
+              <w:instrText xml:space="preserve"> PAGEREF _Toc131920134 \h </w:instrText>
+            </w:r>
+            <w:r>
+              <w:rPr>
+                <w:noProof/>
+                <w:webHidden/>
+              </w:rPr>
+            </w:r>
+            <w:r>
+              <w:rPr>
+                <w:noProof/>
+                <w:webHidden/>
+              </w:rPr>
+              <w:fldChar w:fldCharType="separate"/>
+            </w:r>
+            <w:r>
+              <w:rPr>
+                <w:noProof/>
+                <w:webHidden/>
+              </w:rPr>
+              <w:t>4</w:t>
+            </w:r>
+            <w:r>
+              <w:rPr>
+                <w:noProof/>
+                <w:webHidden/>
+              </w:rPr>
+              <w:fldChar w:fldCharType="end"/>
+            </w:r>
+          </w:hyperlink>
+        </w:p>
+        <w:p>
+          <w:pPr>
+            <w:pStyle w:val="TOC2"/>
+            <w:tabs>
+              <w:tab w:val="right" w:leader="dot" w:pos="9629"/>
+            </w:tabs>
+            <w:rPr>
+              <w:rFonts w:asciiTheme="minorHAnsi" w:eastAsiaTheme="minorEastAsia" w:hAnsiTheme="minorHAnsi"/>
+              <w:noProof/>
+              <w:sz w:val="22"/>
+              <w:lang w:val="en-US"/>
+            </w:rPr>
+          </w:pPr>
+          <w:hyperlink w:anchor="_Toc131920135" w:history="1">
+            <w:r>
+              <w:rPr>
+                <w:rStyle w:val="Hyperlink"/>
+                <w:noProof/>
+              </w:rPr>
+              <w:t>Тестирање квалитета</w:t>
+            </w:r>
+            <w:r>
+              <w:rPr>
+                <w:noProof/>
+                <w:webHidden/>
+              </w:rPr>
+              <w:tab/>
+            </w:r>
+            <w:r>
+              <w:rPr>
+                <w:noProof/>
+                <w:webHidden/>
+              </w:rPr>
+              <w:fldChar w:fldCharType="begin"/>
+            </w:r>
+            <w:r>
+              <w:rPr>
+                <w:noProof/>
+                <w:webHidden/>
+              </w:rPr>
+              <w:instrText xml:space="preserve"> PAGEREF _Toc131920135 \h </w:instrText>
+            </w:r>
+            <w:r>
+              <w:rPr>
+                <w:noProof/>
+                <w:webHidden/>
+              </w:rPr>
+            </w:r>
+            <w:r>
+              <w:rPr>
+                <w:noProof/>
+                <w:webHidden/>
+              </w:rPr>
+              <w:fldChar w:fldCharType="separate"/>
+            </w:r>
+            <w:r>
+              <w:rPr>
+                <w:noProof/>
+                <w:webHidden/>
+              </w:rPr>
+              <w:t>4</w:t>
+            </w:r>
+            <w:r>
+              <w:rPr>
+                <w:noProof/>
+                <w:webHidden/>
+              </w:rPr>
+              <w:fldChar w:fldCharType="end"/>
+            </w:r>
+          </w:hyperlink>
+        </w:p>
+        <w:p>
+          <w:pPr>
+            <w:pStyle w:val="TOC1"/>
+            <w:tabs>
+              <w:tab w:val="right" w:leader="dot" w:pos="9629"/>
+            </w:tabs>
+            <w:rPr>
+              <w:rFonts w:asciiTheme="minorHAnsi" w:eastAsiaTheme="minorEastAsia" w:hAnsiTheme="minorHAnsi"/>
+              <w:noProof/>
+              <w:sz w:val="22"/>
+              <w:lang w:val="en-US"/>
+            </w:rPr>
+          </w:pPr>
+          <w:hyperlink w:anchor="_Toc131920136" w:history="1">
+            <w:r>
+              <w:rPr>
+                <w:rStyle w:val="Hyperlink"/>
+                <w:noProof/>
+              </w:rPr>
+              <w:t>ОДРЖАВАЊЕ ПРОИЗВОДНЕ ОПРЕМЕ</w:t>
+            </w:r>
+            <w:r>
+              <w:rPr>
+                <w:noProof/>
+                <w:webHidden/>
+              </w:rPr>
+              <w:tab/>
+            </w:r>
+            <w:r>
+              <w:rPr>
+                <w:noProof/>
+                <w:webHidden/>
+              </w:rPr>
+              <w:fldChar w:fldCharType="begin"/>
+            </w:r>
+            <w:r>
+              <w:rPr>
+                <w:noProof/>
+                <w:webHidden/>
+              </w:rPr>
+              <w:instrText xml:space="preserve"> PAGEREF _Toc131920136 \h </w:instrText>
+            </w:r>
+            <w:r>
+              <w:rPr>
+                <w:noProof/>
+                <w:webHidden/>
+              </w:rPr>
+            </w:r>
+            <w:r>
+              <w:rPr>
+                <w:noProof/>
+                <w:webHidden/>
+              </w:rPr>
+              <w:fldChar w:fldCharType="separate"/>
+            </w:r>
+            <w:r>
+              <w:rPr>
+                <w:noProof/>
+                <w:webHidden/>
+              </w:rPr>
+              <w:t>4</w:t>
+            </w:r>
+            <w:r>
+              <w:rPr>
+                <w:noProof/>
+                <w:webHidden/>
+              </w:rPr>
+              <w:fldChar w:fldCharType="end"/>
+            </w:r>
+          </w:hyperlink>
+        </w:p>
+        <w:p>
+          <w:pPr>
+            <w:pStyle w:val="TOC2"/>
+            <w:tabs>
+              <w:tab w:val="right" w:leader="dot" w:pos="9629"/>
+            </w:tabs>
+            <w:rPr>
+              <w:rFonts w:asciiTheme="minorHAnsi" w:eastAsiaTheme="minorEastAsia" w:hAnsiTheme="minorHAnsi"/>
+              <w:noProof/>
+              <w:sz w:val="22"/>
+              <w:lang w:val="en-US"/>
+            </w:rPr>
+          </w:pPr>
+          <w:hyperlink w:anchor="_Toc131920137" w:history="1">
+            <w:r>
+              <w:rPr>
+                <w:rStyle w:val="Hyperlink"/>
+                <w:noProof/>
+              </w:rPr>
+              <w:t>Планирање одржавања</w:t>
+            </w:r>
+            <w:r>
+              <w:rPr>
+                <w:noProof/>
+                <w:webHidden/>
+              </w:rPr>
+              <w:tab/>
+            </w:r>
+            <w:r>
+              <w:rPr>
+                <w:noProof/>
+                <w:webHidden/>
+              </w:rPr>
+              <w:fldChar w:fldCharType="begin"/>
+            </w:r>
+            <w:r>
+              <w:rPr>
+                <w:noProof/>
+                <w:webHidden/>
+              </w:rPr>
+              <w:instrText xml:space="preserve"> PAGEREF _Toc131920137 \h </w:instrText>
+            </w:r>
+            <w:r>
+              <w:rPr>
+                <w:noProof/>
+                <w:webHidden/>
+              </w:rPr>
+            </w:r>
+            <w:r>
+              <w:rPr>
+                <w:noProof/>
+                <w:webHidden/>
+              </w:rPr>
+              <w:fldChar w:fldCharType="separate"/>
+            </w:r>
+            <w:r>
+              <w:rPr>
+                <w:noProof/>
+                <w:webHidden/>
+              </w:rPr>
+              <w:t>4</w:t>
+            </w:r>
+            <w:r>
+              <w:rPr>
+                <w:noProof/>
+                <w:webHidden/>
+              </w:rPr>
+              <w:fldChar w:fldCharType="end"/>
+            </w:r>
+          </w:hyperlink>
+        </w:p>
+        <w:p>
+          <w:pPr>
+            <w:pStyle w:val="TOC2"/>
+            <w:tabs>
+              <w:tab w:val="right" w:leader="dot" w:pos="9629"/>
+            </w:tabs>
+            <w:rPr>
+              <w:rFonts w:asciiTheme="minorHAnsi" w:eastAsiaTheme="minorEastAsia" w:hAnsiTheme="minorHAnsi"/>
+              <w:noProof/>
+              <w:sz w:val="22"/>
+              <w:lang w:val="en-US"/>
+            </w:rPr>
+          </w:pPr>
+          <w:hyperlink w:anchor="_Toc131920138" w:history="1">
+            <w:r>
+              <w:rPr>
+                <w:rStyle w:val="Hyperlink"/>
+                <w:noProof/>
+              </w:rPr>
+              <w:t>Редовно чишћење опреме</w:t>
+            </w:r>
+            <w:r>
+              <w:rPr>
+                <w:noProof/>
+                <w:webHidden/>
+              </w:rPr>
+              <w:tab/>
+            </w:r>
+            <w:r>
+              <w:rPr>
+                <w:noProof/>
+                <w:webHidden/>
+              </w:rPr>
+              <w:fldChar w:fldCharType="begin"/>
+            </w:r>
+            <w:r>
+              <w:rPr>
+                <w:noProof/>
+                <w:webHidden/>
+              </w:rPr>
+              <w:instrText xml:space="preserve"> PAGEREF _Toc131920138 \h </w:instrText>
+            </w:r>
+            <w:r>
+              <w:rPr>
+                <w:noProof/>
+                <w:webHidden/>
+              </w:rPr>
+            </w:r>
+            <w:r>
+              <w:rPr>
+                <w:noProof/>
+                <w:webHidden/>
+              </w:rPr>
+              <w:fldChar w:fldCharType="separate"/>
+            </w:r>
+            <w:r>
+              <w:rPr>
+                <w:noProof/>
+                <w:webHidden/>
+              </w:rPr>
+              <w:t>4</w:t>
+            </w:r>
+            <w:r>
+              <w:rPr>
+                <w:noProof/>
+                <w:webHidden/>
+              </w:rPr>
+              <w:fldChar w:fldCharType="end"/>
+            </w:r>
+          </w:hyperlink>
+        </w:p>
+        <w:p>
+          <w:pPr>
+            <w:pStyle w:val="TOC2"/>
+            <w:tabs>
+              <w:tab w:val="right" w:leader="dot" w:pos="9629"/>
+            </w:tabs>
+            <w:rPr>
+              <w:rFonts w:asciiTheme="minorHAnsi" w:eastAsiaTheme="minorEastAsia" w:hAnsiTheme="minorHAnsi"/>
+              <w:noProof/>
+              <w:sz w:val="22"/>
+              <w:lang w:val="en-US"/>
+            </w:rPr>
+          </w:pPr>
+          <w:hyperlink w:anchor="_Toc131920139" w:history="1">
+            <w:r>
+              <w:rPr>
+                <w:rStyle w:val="Hyperlink"/>
+                <w:noProof/>
+              </w:rPr>
+              <w:t>Редовно сервисирање опреме</w:t>
+            </w:r>
+            <w:r>
+              <w:rPr>
+                <w:noProof/>
+                <w:webHidden/>
+              </w:rPr>
+              <w:tab/>
+            </w:r>
+            <w:r>
+              <w:rPr>
+                <w:noProof/>
+                <w:webHidden/>
+              </w:rPr>
+              <w:fldChar w:fldCharType="begin"/>
+            </w:r>
+            <w:r>
+              <w:rPr>
+                <w:noProof/>
+                <w:webHidden/>
+              </w:rPr>
+              <w:instrText xml:space="preserve"> PAGEREF _Toc131920139 \h </w:instrText>
+            </w:r>
+            <w:r>
+              <w:rPr>
+                <w:noProof/>
+                <w:webHidden/>
+              </w:rPr>
+            </w:r>
+            <w:r>
+              <w:rPr>
+                <w:noProof/>
+                <w:webHidden/>
+              </w:rPr>
+              <w:fldChar w:fldCharType="separate"/>
+            </w:r>
+            <w:r>
+              <w:rPr>
+                <w:noProof/>
+                <w:webHidden/>
+              </w:rPr>
+              <w:t>4</w:t>
+            </w:r>
+            <w:r>
+              <w:rPr>
+                <w:noProof/>
+                <w:webHidden/>
+              </w:rPr>
+              <w:fldChar w:fldCharType="end"/>
+            </w:r>
+          </w:hyperlink>
+        </w:p>
+        <w:p>
+          <w:pPr>
+            <w:pStyle w:val="TOC2"/>
+            <w:tabs>
+              <w:tab w:val="right" w:leader="dot" w:pos="9629"/>
+            </w:tabs>
+            <w:rPr>
+              <w:rFonts w:asciiTheme="minorHAnsi" w:eastAsiaTheme="minorEastAsia" w:hAnsiTheme="minorHAnsi"/>
+              <w:noProof/>
+              <w:sz w:val="22"/>
+              <w:lang w:val="en-US"/>
+            </w:rPr>
+          </w:pPr>
+          <w:hyperlink w:anchor="_Toc131920140" w:history="1">
+            <w:r>
+              <w:rPr>
+                <w:rStyle w:val="Hyperlink"/>
+                <w:noProof/>
+              </w:rPr>
+              <w:t>Праћење перформанси опреме</w:t>
+            </w:r>
+            <w:r>
+              <w:rPr>
+                <w:noProof/>
+                <w:webHidden/>
+              </w:rPr>
+              <w:tab/>
+            </w:r>
+            <w:r>
+              <w:rPr>
+                <w:noProof/>
+                <w:webHidden/>
+              </w:rPr>
+              <w:fldChar w:fldCharType="begin"/>
+            </w:r>
+            <w:r>
+              <w:rPr>
+                <w:noProof/>
+                <w:webHidden/>
+              </w:rPr>
+              <w:instrText xml:space="preserve"> PAGEREF _Toc131920140 \h </w:instrText>
+            </w:r>
+            <w:r>
+              <w:rPr>
+                <w:noProof/>
+                <w:webHidden/>
+              </w:rPr>
+            </w:r>
+            <w:r>
+              <w:rPr>
+                <w:noProof/>
+                <w:webHidden/>
+              </w:rPr>
+              <w:fldChar w:fldCharType="separate"/>
+            </w:r>
+            <w:r>
+              <w:rPr>
+                <w:noProof/>
+                <w:webHidden/>
+              </w:rPr>
+              <w:t>5</w:t>
+            </w:r>
+            <w:r>
+              <w:rPr>
+                <w:noProof/>
+                <w:webHidden/>
+              </w:rPr>
+              <w:fldChar w:fldCharType="end"/>
+            </w:r>
+          </w:hyperlink>
+        </w:p>
+        <w:p>
+          <w:pPr>
+            <w:pStyle w:val="TOC2"/>
+            <w:tabs>
+              <w:tab w:val="right" w:leader="dot" w:pos="9629"/>
+            </w:tabs>
+            <w:rPr>
+              <w:rFonts w:asciiTheme="minorHAnsi" w:eastAsiaTheme="minorEastAsia" w:hAnsiTheme="minorHAnsi"/>
+              <w:noProof/>
+              <w:sz w:val="22"/>
+              <w:lang w:val="en-US"/>
+            </w:rPr>
+          </w:pPr>
+          <w:hyperlink w:anchor="_Toc131920141" w:history="1">
+            <w:r>
+              <w:rPr>
+                <w:rStyle w:val="Hyperlink"/>
+                <w:noProof/>
+              </w:rPr>
+              <w:t>Евиденција одржавања</w:t>
+            </w:r>
+            <w:r>
+              <w:rPr>
+                <w:noProof/>
+                <w:webHidden/>
+              </w:rPr>
+              <w:tab/>
+            </w:r>
+            <w:r>
+              <w:rPr>
+                <w:noProof/>
+                <w:webHidden/>
+              </w:rPr>
+              <w:fldChar w:fldCharType="begin"/>
+            </w:r>
+            <w:r>
+              <w:rPr>
+                <w:noProof/>
+                <w:webHidden/>
+              </w:rPr>
+              <w:instrText xml:space="preserve"> PAGEREF _Toc131920141 \h </w:instrText>
+            </w:r>
+            <w:r>
+              <w:rPr>
+                <w:noProof/>
+                <w:webHidden/>
+              </w:rPr>
+            </w:r>
+            <w:r>
+              <w:rPr>
+                <w:noProof/>
+                <w:webHidden/>
+              </w:rPr>
+              <w:fldChar w:fldCharType="separate"/>
+            </w:r>
+            <w:r>
+              <w:rPr>
+                <w:noProof/>
+                <w:webHidden/>
+              </w:rPr>
+              <w:t>5</w:t>
+            </w:r>
+            <w:r>
+              <w:rPr>
+                <w:noProof/>
+                <w:webHidden/>
+              </w:rPr>
+              <w:fldChar w:fldCharType="end"/>
+            </w:r>
+          </w:hyperlink>
+        </w:p>
+        <w:p>
+          <w:pPr>
+            <w:pStyle w:val="TOC2"/>
+            <w:tabs>
+              <w:tab w:val="right" w:leader="dot" w:pos="9629"/>
+            </w:tabs>
+            <w:rPr>
+              <w:rFonts w:asciiTheme="minorHAnsi" w:eastAsiaTheme="minorEastAsia" w:hAnsiTheme="minorHAnsi"/>
+              <w:noProof/>
+              <w:sz w:val="22"/>
+              <w:lang w:val="en-US"/>
+            </w:rPr>
+          </w:pPr>
+          <w:hyperlink w:anchor="_Toc131920142" w:history="1">
+            <w:r>
+              <w:rPr>
+                <w:rStyle w:val="Hyperlink"/>
+                <w:noProof/>
+              </w:rPr>
+              <w:t>Обука запослених</w:t>
+            </w:r>
+            <w:r>
+              <w:rPr>
+                <w:noProof/>
+                <w:webHidden/>
+              </w:rPr>
+              <w:tab/>
+            </w:r>
+            <w:r>
+              <w:rPr>
+                <w:noProof/>
+                <w:webHidden/>
+              </w:rPr>
+              <w:fldChar w:fldCharType="begin"/>
+            </w:r>
+            <w:r>
+              <w:rPr>
+                <w:noProof/>
+                <w:webHidden/>
+              </w:rPr>
+              <w:instrText xml:space="preserve"> PAGEREF _Toc131920142 \h </w:instrText>
+            </w:r>
+            <w:r>
+              <w:rPr>
+                <w:noProof/>
+                <w:webHidden/>
+              </w:rPr>
+            </w:r>
+            <w:r>
+              <w:rPr>
+                <w:noProof/>
+                <w:webHidden/>
+              </w:rPr>
+              <w:fldChar w:fldCharType="separate"/>
+            </w:r>
+            <w:r>
+              <w:rPr>
+                <w:noProof/>
+                <w:webHidden/>
+              </w:rPr>
+              <w:t>5</w:t>
             </w:r>
             <w:r>
               <w:rPr>
@@ -505,10 +1570,12 @@
       <w:pPr>
         <w:pStyle w:val="Heading1"/>
       </w:pPr>
+      <w:bookmarkStart w:id="1" w:name="_Toc131920128"/>
       <w:r>
         <w:lastRenderedPageBreak/>
         <w:t>УВОД</w:t>
       </w:r>
+      <w:bookmarkEnd w:id="1"/>
     </w:p>
     <w:p>
       <w:pPr>
@@ -535,17 +1602,35 @@
       <w:pPr>
         <w:pStyle w:val="Heading1"/>
       </w:pPr>
+      <w:bookmarkStart w:id="2" w:name="_Toc131920129"/>
       <w:r>
         <w:t xml:space="preserve">ОПЕРАТИВНО ПЛАНИРАЊЕ </w:t>
       </w:r>
       <w:r>
         <w:t>И ТЕРМИНИРАЊЕ</w:t>
       </w:r>
-    </w:p>
-    <w:p>
-      <w:r>
-        <w:t>Оперативно планирање и терминирање производње представља кључни процес у фирм, јер омогућава ефикасан ток производње, правовремену испоруку производа и задовољство купаца. Овај процес обухвата низ активности које се спроводе како би се дефинисали планови производње, планови набавке, распоред производње и други аспекти који су кључни за успешан ток производње.</w:t>
-      </w:r>
+      <w:bookmarkEnd w:id="2"/>
+    </w:p>
+    <w:p>
+      <w:r>
+        <w:t>Оперативно планирање и терминирање производње представља кључни процес у фирм</w:t>
+      </w:r>
+      <w:r>
+        <w:t>и</w:t>
+      </w:r>
+      <w:r>
+        <w:t>, јер омогућава ефикасан ток производње, правовремену испоруку производа и задовољство купаца. Овај процес обухвата низ активности које се спроводе како би се дефинисали планови производње, планови набавке, распоред производње и други аспекти који су кључни за успешан ток производње.</w:t>
+      </w:r>
+    </w:p>
+    <w:p>
+      <w:pPr>
+        <w:pStyle w:val="Heading2"/>
+      </w:pPr>
+      <w:bookmarkStart w:id="3" w:name="_Toc131920130"/>
+      <w:r>
+        <w:t>Оперативно планирање</w:t>
+      </w:r>
+      <w:bookmarkEnd w:id="3"/>
     </w:p>
     <w:p>
       <w:r>
@@ -553,15 +1638,220 @@
       </w:r>
     </w:p>
     <w:p>
+      <w:pPr>
+        <w:pStyle w:val="Heading2"/>
+      </w:pPr>
+      <w:bookmarkStart w:id="4" w:name="_Toc131920131"/>
+      <w:r>
+        <w:t>Терминирање производње</w:t>
+      </w:r>
+      <w:bookmarkEnd w:id="4"/>
+    </w:p>
+    <w:p>
       <w:r>
         <w:t>Након дефинисања плана производње, следи активност терминирања производње. Ова активност подразумева прецизно дефинисање датума и рокова за производњу сваког појединачног производа. Терминирање производње се обично врши на основу капацитета производних линија, доступности материјала и радне снаге, као и захтева купаца за правовременом испоруком производа.</w:t>
       </w:r>
     </w:p>
     <w:p>
+      <w:pPr>
+        <w:pStyle w:val="Heading2"/>
+      </w:pPr>
+      <w:bookmarkStart w:id="5" w:name="_Toc131920132"/>
+      <w:r>
+        <w:t>Распоред производње</w:t>
+      </w:r>
+      <w:bookmarkEnd w:id="5"/>
+    </w:p>
+    <w:p>
       <w:r>
         <w:t>Један од кључних фактора у оперативном планирању и терминирању производње у фирми која се бави производњом собних врата је распоред производње. Распоред производње је кључни документ који прецизно дефинише редослед и временски оквир свих активности у производном процесу. Распоред производње се обично прави на основу плана производње и термина производње, а циљ му је обезбедити оптималан ток производње, максималну искоришћеност ресурса и правовремену испоруку производа.</w:t>
       </w:r>
     </w:p>
+    <w:p>
+      <w:pPr>
+        <w:spacing w:before="0" w:line="259" w:lineRule="auto"/>
+        <w:ind w:firstLine="0"/>
+        <w:jc w:val="left"/>
+      </w:pPr>
+      <w:r>
+        <w:br w:type="page"/>
+      </w:r>
+    </w:p>
+    <w:p>
+      <w:pPr>
+        <w:pStyle w:val="Heading1"/>
+      </w:pPr>
+      <w:bookmarkStart w:id="6" w:name="_Toc131920133"/>
+      <w:r>
+        <w:lastRenderedPageBreak/>
+        <w:t>ПРОВЕРА И ТЕСТИРАЊЕ ГОТОВИХ ПРОИЗВОДА</w:t>
+      </w:r>
+      <w:bookmarkEnd w:id="6"/>
+    </w:p>
+    <w:p/>
+    <w:p>
+      <w:pPr>
+        <w:pStyle w:val="Heading2"/>
+      </w:pPr>
+      <w:bookmarkStart w:id="7" w:name="_Toc131920134"/>
+      <w:r>
+        <w:t>Провера готових производа</w:t>
+      </w:r>
+      <w:bookmarkEnd w:id="7"/>
+    </w:p>
+    <w:p>
+      <w:r>
+        <w:t>Када се производња собних врата заврши, готови производи се проверавају како би се осигурало да су високог квалитета и да испуњавају све спецификације. Ово укључује проверу димензија, боје, дебљине материјала, облика и функционалности врата. Свака грешка или проблем који се открије се решава пре него што се производ испоручи купцима.</w:t>
+      </w:r>
+    </w:p>
+    <w:p>
+      <w:pPr>
+        <w:pStyle w:val="Heading2"/>
+      </w:pPr>
+      <w:bookmarkStart w:id="8" w:name="_Toc131920135"/>
+      <w:r>
+        <w:t>Тестирање квалитета</w:t>
+      </w:r>
+      <w:bookmarkEnd w:id="8"/>
+    </w:p>
+    <w:p>
+      <w:r>
+        <w:t>Након провере готових производа, следи тестирање квалитета. Ово укључује тестирање свих карактеристика собних врата, укључујући чврстоћу, сигурност, изолацију, звуковну изолацију и функционалност. Тестирање квалитета помаже да се осигура да су собна врата која се продају безбедна и квалитетна.</w:t>
+      </w:r>
+    </w:p>
+    <w:p/>
+    <w:p>
+      <w:pPr>
+        <w:pStyle w:val="Heading1"/>
+      </w:pPr>
+      <w:bookmarkStart w:id="9" w:name="_Toc131920136"/>
+      <w:r>
+        <w:t>ОДРЖАВАЊЕ ПРОИЗВОДНЕ ОПРЕМЕ</w:t>
+      </w:r>
+      <w:bookmarkEnd w:id="9"/>
+    </w:p>
+    <w:p>
+      <w:r>
+        <w:t>Одржавање производне опреме у фирми за продају собних врата је кључни процес за обезбеђивање континуиране производње висококвалитетних собних врата. Овај процес укључује разне активности које помажу у одржавању опреме у оптималном стању како би се избегл</w:t>
+      </w:r>
+      <w:r>
+        <w:t>и</w:t>
+      </w:r>
+      <w:r>
+        <w:t xml:space="preserve"> непланиран</w:t>
+      </w:r>
+      <w:r>
+        <w:t>и</w:t>
+      </w:r>
+      <w:r>
+        <w:t xml:space="preserve"> прекид</w:t>
+      </w:r>
+      <w:r>
+        <w:t>и</w:t>
+      </w:r>
+      <w:r>
+        <w:t xml:space="preserve"> у производњи.</w:t>
+      </w:r>
+    </w:p>
+    <w:p>
+      <w:pPr>
+        <w:pStyle w:val="Heading2"/>
+      </w:pPr>
+      <w:bookmarkStart w:id="10" w:name="_Toc131920137"/>
+      <w:r>
+        <w:t>Планирање одржавања</w:t>
+      </w:r>
+      <w:bookmarkEnd w:id="10"/>
+    </w:p>
+    <w:p>
+      <w:r>
+        <w:t>Први корак у процесу одржавања производне опреме је планирање. Ово укључује планирање активности одржавања, као и процену времена и ресурса који ће бити потребни за одржавање. Планирање се обично врши на основу препорука произвођача опреме и података о претходном одржавању опреме.</w:t>
+      </w:r>
+    </w:p>
+    <w:p>
+      <w:pPr>
+        <w:pStyle w:val="Heading2"/>
+      </w:pPr>
+      <w:bookmarkStart w:id="11" w:name="_Toc131920138"/>
+      <w:r>
+        <w:t>Редовно чишћење опреме</w:t>
+      </w:r>
+      <w:bookmarkEnd w:id="11"/>
+    </w:p>
+    <w:p>
+      <w:r>
+        <w:t>Чишћење се обично врши након сваке производне смене или када се примети да је опрема прљава. Ово укључује чишћење свих делова опреме, укључујући и оне који су тешко доступни. Редовно чишћење помаже у спречавању накупљања прљавштине и оштећења опреме.</w:t>
+      </w:r>
+    </w:p>
+    <w:p>
+      <w:pPr>
+        <w:pStyle w:val="Heading2"/>
+      </w:pPr>
+      <w:bookmarkStart w:id="12" w:name="_Toc131920139"/>
+      <w:r>
+        <w:t>Редовно сервисирање опреме</w:t>
+      </w:r>
+      <w:bookmarkEnd w:id="12"/>
+    </w:p>
+    <w:p>
+      <w:r>
+        <w:t>Ово укључује провођење свих потребних поправки, као и редовно подмазивање свих покретних делова опреме. Редовно сервисирање помаже у спречавању накупљања штете на опреми и продужава животни век опреме.</w:t>
+      </w:r>
+    </w:p>
+    <w:p>
+      <w:pPr>
+        <w:pStyle w:val="Heading2"/>
+      </w:pPr>
+      <w:bookmarkStart w:id="13" w:name="_Toc131920140"/>
+      <w:r>
+        <w:lastRenderedPageBreak/>
+        <w:t>Праћење перформанси опреме</w:t>
+      </w:r>
+      <w:bookmarkEnd w:id="13"/>
+    </w:p>
+    <w:p>
+      <w:r>
+        <w:t>Праћење перформанси укључује праћење индикатора перформанси опреме, као што су ефикасност, капацитет и производња. Праћење перформанси помаже у открвању евентуалних проблема у раду опреме и даје могућност да се на време реагује како би се избегле непланиране прекиде у производњи.</w:t>
+      </w:r>
+    </w:p>
+    <w:p>
+      <w:pPr>
+        <w:pStyle w:val="Heading2"/>
+      </w:pPr>
+      <w:bookmarkStart w:id="14" w:name="_Toc131920141"/>
+      <w:r>
+        <w:t>Евиденција одржавања</w:t>
+      </w:r>
+      <w:bookmarkEnd w:id="14"/>
+    </w:p>
+    <w:p>
+      <w:r>
+        <w:t>Евиденција одржавања</w:t>
+      </w:r>
+      <w:r>
+        <w:t xml:space="preserve"> </w:t>
+      </w:r>
+      <w:r>
+        <w:t>укључује одржавање детаљних евиденција о свим активностима одржавања, укључујући планирање, чишћење, замене делова и сервисирање опреме. Евиденције одржавања помажу у праћењу перформанси опреме, идентификацији проблема и утврђивању потребних побољшања.</w:t>
+      </w:r>
+    </w:p>
+    <w:p>
+      <w:pPr>
+        <w:pStyle w:val="Heading2"/>
+      </w:pPr>
+      <w:bookmarkStart w:id="15" w:name="_Toc131920142"/>
+      <w:r>
+        <w:t>Обука запослених</w:t>
+      </w:r>
+      <w:bookmarkEnd w:id="15"/>
+    </w:p>
+    <w:p>
+      <w:r>
+        <w:t>Запослени који су задужени за одржавање опреме треба да буду обучени за правилно руковање опремом, како би се смањио ризик од оштећења опреме и непланираних прекида у производњи. Осим тога, обука запослених треба да укључује и основно одржавање опреме како би се осигурала континуирана производња.</w:t>
+      </w:r>
+    </w:p>
+    <w:p/>
+    <w:p/>
     <w:sectPr>
       <w:headerReference w:type="default" r:id="rId9"/>
       <w:footerReference w:type="default" r:id="rId10"/>

</xml_diff>